<commit_message>
update manual with the new behaviour
</commit_message>
<xml_diff>
--- a/docs/Manuals/ENERGIS_AutomationManual_rev_1.0.0.docx
+++ b/docs/Manuals/ENERGIS_AutomationManual_rev_1.0.0.docx
@@ -146,7 +146,7 @@
           <w:szCs w:val="52"/>
         </w:rPr>
         <w:drawing>
-          <wp:anchor distT="0" distB="0" distL="114300" distR="114300" simplePos="0" relativeHeight="251679232" behindDoc="0" locked="0" layoutInCell="1" allowOverlap="1" wp14:anchorId="2B5B4BC9" wp14:editId="434D6E6C">
+          <wp:anchor distT="0" distB="0" distL="114300" distR="114300" simplePos="0" relativeHeight="251677184" behindDoc="0" locked="0" layoutInCell="1" allowOverlap="1" wp14:anchorId="2B5B4BC9" wp14:editId="434D6E6C">
             <wp:simplePos x="0" y="0"/>
             <wp:positionH relativeFrom="column">
               <wp:posOffset>-742571</wp:posOffset>
@@ -4593,24 +4593,42 @@
     <w:p>
       <w:pPr>
         <w:ind w:firstLine="270"/>
-        <w:rPr>
-          <w:rFonts w:ascii="Consolas" w:hAnsi="Consolas"/>
-          <w:sz w:val="22"/>
-          <w:szCs w:val="22"/>
-        </w:rPr>
-      </w:pPr>
-      <w:r>
-        <w:rPr>
-          <w:rFonts w:ascii="Consolas" w:hAnsi="Consolas"/>
-          <w:sz w:val="22"/>
-          <w:szCs w:val="22"/>
-        </w:rPr>
-        <w:t>When the device is powered, any interaction with any buttons will start a 10s selection window, in which the currently selected channel is shown by a blinking orange light. After 10 seconds of inactivity the selection times out and no channel is highlighted.</w:t>
+        <w:jc w:val="both"/>
+        <w:rPr>
+          <w:rFonts w:ascii="Consolas" w:hAnsi="Consolas"/>
+          <w:sz w:val="22"/>
+          <w:szCs w:val="22"/>
+        </w:rPr>
+      </w:pPr>
+      <w:r>
+        <w:rPr>
+          <w:rFonts w:ascii="Consolas" w:hAnsi="Consolas"/>
+          <w:sz w:val="22"/>
+          <w:szCs w:val="22"/>
+        </w:rPr>
+        <w:t>When the device is powered, any interaction with any buttons</w:t>
+      </w:r>
+      <w:r>
+        <w:rPr>
+          <w:rFonts w:ascii="Consolas" w:hAnsi="Consolas"/>
+          <w:sz w:val="22"/>
+          <w:szCs w:val="22"/>
+        </w:rPr>
+        <w:t xml:space="preserve"> (Left, Set, Right)</w:t>
+      </w:r>
+      <w:r>
+        <w:rPr>
+          <w:rFonts w:ascii="Consolas" w:hAnsi="Consolas"/>
+          <w:sz w:val="22"/>
+          <w:szCs w:val="22"/>
+        </w:rPr>
+        <w:t xml:space="preserve"> will start a 10s selection window, in which the currently selected channel is shown by a blinking orange light. After 10 seconds of inactivity the selection times out and no channel is highlighted.</w:t>
       </w:r>
     </w:p>
     <w:p>
       <w:pPr>
         <w:ind w:firstLine="270"/>
+        <w:jc w:val="both"/>
         <w:rPr>
           <w:rFonts w:ascii="Consolas" w:hAnsi="Consolas"/>
           <w:sz w:val="22"/>
@@ -4628,6 +4646,7 @@
     </w:p>
     <w:p>
       <w:pPr>
+        <w:jc w:val="both"/>
         <w:rPr>
           <w:rFonts w:ascii="Consolas" w:hAnsi="Consolas"/>
           <w:sz w:val="22"/>
@@ -4651,6 +4670,7 @@
           <w:ilvl w:val="0"/>
           <w:numId w:val="24"/>
         </w:numPr>
+        <w:jc w:val="both"/>
         <w:rPr>
           <w:rFonts w:ascii="Consolas" w:hAnsi="Consolas"/>
           <w:sz w:val="22"/>
@@ -4699,6 +4719,7 @@
           <w:ilvl w:val="0"/>
           <w:numId w:val="24"/>
         </w:numPr>
+        <w:jc w:val="both"/>
         <w:rPr>
           <w:rFonts w:ascii="Consolas" w:hAnsi="Consolas"/>
           <w:sz w:val="22"/>
@@ -4731,6 +4752,7 @@
           <w:ilvl w:val="0"/>
           <w:numId w:val="24"/>
         </w:numPr>
+        <w:jc w:val="both"/>
         <w:rPr>
           <w:rFonts w:ascii="Consolas" w:hAnsi="Consolas"/>
           <w:sz w:val="22"/>
@@ -4808,6 +4830,7 @@
           <w:ilvl w:val="0"/>
           <w:numId w:val="25"/>
         </w:numPr>
+        <w:jc w:val="both"/>
         <w:rPr>
           <w:rFonts w:ascii="Consolas" w:hAnsi="Consolas"/>
           <w:sz w:val="22"/>
@@ -4858,6 +4881,7 @@
           <w:ilvl w:val="0"/>
           <w:numId w:val="25"/>
         </w:numPr>
+        <w:jc w:val="both"/>
         <w:rPr>
           <w:rFonts w:ascii="Consolas" w:hAnsi="Consolas"/>
           <w:sz w:val="22"/>
@@ -4882,6 +4906,7 @@
           <w:ilvl w:val="1"/>
           <w:numId w:val="25"/>
         </w:numPr>
+        <w:jc w:val="both"/>
         <w:rPr>
           <w:rFonts w:ascii="Consolas" w:hAnsi="Consolas"/>
           <w:sz w:val="22"/>
@@ -4904,6 +4929,7 @@
           <w:ilvl w:val="1"/>
           <w:numId w:val="25"/>
         </w:numPr>
+        <w:jc w:val="both"/>
         <w:rPr>
           <w:rFonts w:ascii="Consolas" w:hAnsi="Consolas"/>
           <w:sz w:val="22"/>
@@ -4942,6 +4968,7 @@
           <w:ilvl w:val="1"/>
           <w:numId w:val="25"/>
         </w:numPr>
+        <w:jc w:val="both"/>
         <w:rPr>
           <w:rFonts w:ascii="Consolas" w:hAnsi="Consolas"/>
           <w:sz w:val="22"/>
@@ -4964,6 +4991,7 @@
           <w:ilvl w:val="0"/>
           <w:numId w:val="25"/>
         </w:numPr>
+        <w:jc w:val="both"/>
         <w:rPr>
           <w:rFonts w:ascii="Consolas" w:hAnsi="Consolas"/>
           <w:sz w:val="22"/>
@@ -4986,7 +5014,103 @@
           <w:sz w:val="22"/>
           <w:szCs w:val="22"/>
         </w:rPr>
-        <w:t>: The Power button is reserved and has no effect.</w:t>
+        <w:t xml:space="preserve">: </w:t>
+      </w:r>
+    </w:p>
+    <w:p>
+      <w:pPr>
+        <w:pStyle w:val="ListParagraph"/>
+        <w:numPr>
+          <w:ilvl w:val="1"/>
+          <w:numId w:val="25"/>
+        </w:numPr>
+        <w:spacing w:after="0"/>
+        <w:jc w:val="both"/>
+        <w:rPr>
+          <w:rFonts w:ascii="Consolas" w:hAnsi="Consolas"/>
+          <w:sz w:val="22"/>
+          <w:szCs w:val="22"/>
+        </w:rPr>
+      </w:pPr>
+      <w:r>
+        <w:rPr>
+          <w:rFonts w:ascii="Consolas" w:hAnsi="Consolas"/>
+          <w:sz w:val="22"/>
+          <w:szCs w:val="22"/>
+        </w:rPr>
+        <w:t>Long press (&gt;2s) when the device is powered initiates the low power sleep mode. The PWR LED blinks every second. Short press in active mode has no effect</w:t>
+      </w:r>
+      <w:r>
+        <w:rPr>
+          <w:rFonts w:ascii="Consolas" w:hAnsi="Consolas"/>
+          <w:sz w:val="22"/>
+          <w:szCs w:val="22"/>
+        </w:rPr>
+        <w:t>.</w:t>
+      </w:r>
+    </w:p>
+    <w:p>
+      <w:pPr>
+        <w:pStyle w:val="ListParagraph"/>
+        <w:numPr>
+          <w:ilvl w:val="1"/>
+          <w:numId w:val="25"/>
+        </w:numPr>
+        <w:spacing w:after="0"/>
+        <w:jc w:val="both"/>
+        <w:rPr>
+          <w:rFonts w:ascii="Consolas" w:hAnsi="Consolas"/>
+          <w:sz w:val="22"/>
+          <w:szCs w:val="22"/>
+        </w:rPr>
+      </w:pPr>
+      <w:r>
+        <w:rPr>
+          <w:rFonts w:ascii="Consolas" w:hAnsi="Consolas"/>
+          <w:sz w:val="22"/>
+          <w:szCs w:val="22"/>
+        </w:rPr>
+        <w:t>Short press, when the device is in sleep mode wakes up the device and puts it back in active mode.</w:t>
+      </w:r>
+      <w:r>
+        <w:rPr>
+          <w:rFonts w:ascii="Consolas" w:hAnsi="Consolas"/>
+          <w:sz w:val="22"/>
+          <w:szCs w:val="22"/>
+        </w:rPr>
+        <w:t xml:space="preserve"> Long</w:t>
+      </w:r>
+      <w:r>
+        <w:rPr>
+          <w:rFonts w:ascii="Consolas" w:hAnsi="Consolas"/>
+          <w:sz w:val="22"/>
+          <w:szCs w:val="22"/>
+        </w:rPr>
+        <w:t xml:space="preserve"> press in </w:t>
+      </w:r>
+      <w:r>
+        <w:rPr>
+          <w:rFonts w:ascii="Consolas" w:hAnsi="Consolas"/>
+          <w:sz w:val="22"/>
+          <w:szCs w:val="22"/>
+        </w:rPr>
+        <w:t>sleep</w:t>
+      </w:r>
+      <w:r>
+        <w:rPr>
+          <w:rFonts w:ascii="Consolas" w:hAnsi="Consolas"/>
+          <w:sz w:val="22"/>
+          <w:szCs w:val="22"/>
+        </w:rPr>
+        <w:t xml:space="preserve"> mode has no effect</w:t>
+      </w:r>
+      <w:r>
+        <w:rPr>
+          <w:rFonts w:ascii="Consolas" w:hAnsi="Consolas"/>
+          <w:sz w:val="22"/>
+          <w:szCs w:val="22"/>
+        </w:rPr>
+        <w:t>.</w:t>
       </w:r>
     </w:p>
     <w:p>
@@ -12963,7 +13087,7 @@
           <w:noProof/>
         </w:rPr>
         <w:drawing>
-          <wp:anchor distT="0" distB="0" distL="114300" distR="114300" simplePos="0" relativeHeight="251648512" behindDoc="0" locked="0" layoutInCell="1" allowOverlap="1" wp14:anchorId="4E56495B" wp14:editId="7527DE6E">
+          <wp:anchor distT="0" distB="0" distL="114300" distR="114300" simplePos="0" relativeHeight="251650560" behindDoc="0" locked="0" layoutInCell="1" allowOverlap="1" wp14:anchorId="4E56495B" wp14:editId="194CB55D">
             <wp:simplePos x="0" y="0"/>
             <wp:positionH relativeFrom="column">
               <wp:posOffset>-276225</wp:posOffset>
@@ -13112,7 +13236,7 @@
           <w:noProof/>
         </w:rPr>
         <w:drawing>
-          <wp:anchor distT="0" distB="0" distL="114300" distR="114300" simplePos="0" relativeHeight="251663872" behindDoc="0" locked="0" layoutInCell="1" allowOverlap="1" wp14:anchorId="22BD98F9" wp14:editId="36625371">
+          <wp:anchor distT="0" distB="0" distL="114300" distR="114300" simplePos="0" relativeHeight="251663872" behindDoc="0" locked="0" layoutInCell="1" allowOverlap="1" wp14:anchorId="22BD98F9" wp14:editId="1F9E5C6E">
             <wp:simplePos x="0" y="0"/>
             <wp:positionH relativeFrom="column">
               <wp:posOffset>-285750</wp:posOffset>
@@ -23665,6 +23789,155 @@
     </w:lvl>
   </w:abstractNum>
   <w:abstractNum w:abstractNumId="16" w15:restartNumberingAfterBreak="0">
+    <w:nsid w:val="46A9052A"/>
+    <w:multiLevelType w:val="multilevel"/>
+    <w:tmpl w:val="BF2EFF60"/>
+    <w:lvl w:ilvl="0">
+      <w:start w:val="1"/>
+      <w:numFmt w:val="bullet"/>
+      <w:lvlText w:val=""/>
+      <w:lvlJc w:val="left"/>
+      <w:pPr>
+        <w:tabs>
+          <w:tab w:val="num" w:pos="1080"/>
+        </w:tabs>
+        <w:ind w:left="1080" w:hanging="360"/>
+      </w:pPr>
+      <w:rPr>
+        <w:rFonts w:ascii="Symbol" w:hAnsi="Symbol" w:hint="default"/>
+        <w:sz w:val="20"/>
+      </w:rPr>
+    </w:lvl>
+    <w:lvl w:ilvl="1">
+      <w:start w:val="1"/>
+      <w:numFmt w:val="bullet"/>
+      <w:lvlText w:val="o"/>
+      <w:lvlJc w:val="left"/>
+      <w:pPr>
+        <w:tabs>
+          <w:tab w:val="num" w:pos="1800"/>
+        </w:tabs>
+        <w:ind w:left="1800" w:hanging="360"/>
+      </w:pPr>
+      <w:rPr>
+        <w:rFonts w:ascii="Courier New" w:hAnsi="Courier New" w:hint="default"/>
+        <w:sz w:val="20"/>
+      </w:rPr>
+    </w:lvl>
+    <w:lvl w:ilvl="2" w:tentative="1">
+      <w:start w:val="1"/>
+      <w:numFmt w:val="bullet"/>
+      <w:lvlText w:val=""/>
+      <w:lvlJc w:val="left"/>
+      <w:pPr>
+        <w:tabs>
+          <w:tab w:val="num" w:pos="2520"/>
+        </w:tabs>
+        <w:ind w:left="2520" w:hanging="360"/>
+      </w:pPr>
+      <w:rPr>
+        <w:rFonts w:ascii="Wingdings" w:hAnsi="Wingdings" w:hint="default"/>
+        <w:sz w:val="20"/>
+      </w:rPr>
+    </w:lvl>
+    <w:lvl w:ilvl="3" w:tentative="1">
+      <w:start w:val="1"/>
+      <w:numFmt w:val="bullet"/>
+      <w:lvlText w:val=""/>
+      <w:lvlJc w:val="left"/>
+      <w:pPr>
+        <w:tabs>
+          <w:tab w:val="num" w:pos="3240"/>
+        </w:tabs>
+        <w:ind w:left="3240" w:hanging="360"/>
+      </w:pPr>
+      <w:rPr>
+        <w:rFonts w:ascii="Wingdings" w:hAnsi="Wingdings" w:hint="default"/>
+        <w:sz w:val="20"/>
+      </w:rPr>
+    </w:lvl>
+    <w:lvl w:ilvl="4" w:tentative="1">
+      <w:start w:val="1"/>
+      <w:numFmt w:val="bullet"/>
+      <w:lvlText w:val=""/>
+      <w:lvlJc w:val="left"/>
+      <w:pPr>
+        <w:tabs>
+          <w:tab w:val="num" w:pos="3960"/>
+        </w:tabs>
+        <w:ind w:left="3960" w:hanging="360"/>
+      </w:pPr>
+      <w:rPr>
+        <w:rFonts w:ascii="Wingdings" w:hAnsi="Wingdings" w:hint="default"/>
+        <w:sz w:val="20"/>
+      </w:rPr>
+    </w:lvl>
+    <w:lvl w:ilvl="5" w:tentative="1">
+      <w:start w:val="1"/>
+      <w:numFmt w:val="bullet"/>
+      <w:lvlText w:val=""/>
+      <w:lvlJc w:val="left"/>
+      <w:pPr>
+        <w:tabs>
+          <w:tab w:val="num" w:pos="4680"/>
+        </w:tabs>
+        <w:ind w:left="4680" w:hanging="360"/>
+      </w:pPr>
+      <w:rPr>
+        <w:rFonts w:ascii="Wingdings" w:hAnsi="Wingdings" w:hint="default"/>
+        <w:sz w:val="20"/>
+      </w:rPr>
+    </w:lvl>
+    <w:lvl w:ilvl="6" w:tentative="1">
+      <w:start w:val="1"/>
+      <w:numFmt w:val="bullet"/>
+      <w:lvlText w:val=""/>
+      <w:lvlJc w:val="left"/>
+      <w:pPr>
+        <w:tabs>
+          <w:tab w:val="num" w:pos="5400"/>
+        </w:tabs>
+        <w:ind w:left="5400" w:hanging="360"/>
+      </w:pPr>
+      <w:rPr>
+        <w:rFonts w:ascii="Wingdings" w:hAnsi="Wingdings" w:hint="default"/>
+        <w:sz w:val="20"/>
+      </w:rPr>
+    </w:lvl>
+    <w:lvl w:ilvl="7" w:tentative="1">
+      <w:start w:val="1"/>
+      <w:numFmt w:val="bullet"/>
+      <w:lvlText w:val=""/>
+      <w:lvlJc w:val="left"/>
+      <w:pPr>
+        <w:tabs>
+          <w:tab w:val="num" w:pos="6120"/>
+        </w:tabs>
+        <w:ind w:left="6120" w:hanging="360"/>
+      </w:pPr>
+      <w:rPr>
+        <w:rFonts w:ascii="Wingdings" w:hAnsi="Wingdings" w:hint="default"/>
+        <w:sz w:val="20"/>
+      </w:rPr>
+    </w:lvl>
+    <w:lvl w:ilvl="8" w:tentative="1">
+      <w:start w:val="1"/>
+      <w:numFmt w:val="bullet"/>
+      <w:lvlText w:val=""/>
+      <w:lvlJc w:val="left"/>
+      <w:pPr>
+        <w:tabs>
+          <w:tab w:val="num" w:pos="6840"/>
+        </w:tabs>
+        <w:ind w:left="6840" w:hanging="360"/>
+      </w:pPr>
+      <w:rPr>
+        <w:rFonts w:ascii="Wingdings" w:hAnsi="Wingdings" w:hint="default"/>
+        <w:sz w:val="20"/>
+      </w:rPr>
+    </w:lvl>
+  </w:abstractNum>
+  <w:abstractNum w:abstractNumId="17" w15:restartNumberingAfterBreak="0">
     <w:nsid w:val="47A2558C"/>
     <w:multiLevelType w:val="hybridMultilevel"/>
     <w:tmpl w:val="68E0F810"/>
@@ -23777,7 +24050,7 @@
       </w:rPr>
     </w:lvl>
   </w:abstractNum>
-  <w:abstractNum w:abstractNumId="17" w15:restartNumberingAfterBreak="0">
+  <w:abstractNum w:abstractNumId="18" w15:restartNumberingAfterBreak="0">
     <w:nsid w:val="48AE0647"/>
     <w:multiLevelType w:val="hybridMultilevel"/>
     <w:tmpl w:val="E6028F80"/>
@@ -23890,7 +24163,7 @@
       </w:rPr>
     </w:lvl>
   </w:abstractNum>
-  <w:abstractNum w:abstractNumId="18" w15:restartNumberingAfterBreak="0">
+  <w:abstractNum w:abstractNumId="19" w15:restartNumberingAfterBreak="0">
     <w:nsid w:val="4BEF4A93"/>
     <w:multiLevelType w:val="hybridMultilevel"/>
     <w:tmpl w:val="5596D962"/>
@@ -24003,7 +24276,7 @@
       </w:rPr>
     </w:lvl>
   </w:abstractNum>
-  <w:abstractNum w:abstractNumId="19" w15:restartNumberingAfterBreak="0">
+  <w:abstractNum w:abstractNumId="20" w15:restartNumberingAfterBreak="0">
     <w:nsid w:val="526A65C5"/>
     <w:multiLevelType w:val="hybridMultilevel"/>
     <w:tmpl w:val="845E76CA"/>
@@ -24116,7 +24389,7 @@
       </w:rPr>
     </w:lvl>
   </w:abstractNum>
-  <w:abstractNum w:abstractNumId="20" w15:restartNumberingAfterBreak="0">
+  <w:abstractNum w:abstractNumId="21" w15:restartNumberingAfterBreak="0">
     <w:nsid w:val="55C65BE0"/>
     <w:multiLevelType w:val="hybridMultilevel"/>
     <w:tmpl w:val="F8489CDA"/>
@@ -24229,7 +24502,7 @@
       </w:rPr>
     </w:lvl>
   </w:abstractNum>
-  <w:abstractNum w:abstractNumId="21" w15:restartNumberingAfterBreak="0">
+  <w:abstractNum w:abstractNumId="22" w15:restartNumberingAfterBreak="0">
     <w:nsid w:val="5CD659D8"/>
     <w:multiLevelType w:val="hybridMultilevel"/>
     <w:tmpl w:val="F184DE7A"/>
@@ -24342,7 +24615,7 @@
       </w:rPr>
     </w:lvl>
   </w:abstractNum>
-  <w:abstractNum w:abstractNumId="22" w15:restartNumberingAfterBreak="0">
+  <w:abstractNum w:abstractNumId="23" w15:restartNumberingAfterBreak="0">
     <w:nsid w:val="637838F3"/>
     <w:multiLevelType w:val="hybridMultilevel"/>
     <w:tmpl w:val="F2E264EA"/>
@@ -24455,7 +24728,7 @@
       </w:rPr>
     </w:lvl>
   </w:abstractNum>
-  <w:abstractNum w:abstractNumId="23" w15:restartNumberingAfterBreak="0">
+  <w:abstractNum w:abstractNumId="24" w15:restartNumberingAfterBreak="0">
     <w:nsid w:val="73ED2DD1"/>
     <w:multiLevelType w:val="hybridMultilevel"/>
     <w:tmpl w:val="CF12733E"/>
@@ -24568,7 +24841,7 @@
       </w:rPr>
     </w:lvl>
   </w:abstractNum>
-  <w:abstractNum w:abstractNumId="24" w15:restartNumberingAfterBreak="0">
+  <w:abstractNum w:abstractNumId="25" w15:restartNumberingAfterBreak="0">
     <w:nsid w:val="7D463143"/>
     <w:multiLevelType w:val="hybridMultilevel"/>
     <w:tmpl w:val="3236BA8E"/>
@@ -24778,10 +25051,10 @@
     <w:abstractNumId w:val="15"/>
   </w:num>
   <w:num w:numId="24" w16cid:durableId="178393188">
-    <w:abstractNumId w:val="24"/>
+    <w:abstractNumId w:val="25"/>
   </w:num>
   <w:num w:numId="25" w16cid:durableId="1703745976">
-    <w:abstractNumId w:val="21"/>
+    <w:abstractNumId w:val="22"/>
   </w:num>
   <w:num w:numId="26" w16cid:durableId="1500271087">
     <w:abstractNumId w:val="6"/>
@@ -24802,10 +25075,10 @@
     <w:abstractNumId w:val="10"/>
   </w:num>
   <w:num w:numId="32" w16cid:durableId="632835071">
-    <w:abstractNumId w:val="17"/>
+    <w:abstractNumId w:val="18"/>
   </w:num>
   <w:num w:numId="33" w16cid:durableId="1133131831">
-    <w:abstractNumId w:val="19"/>
+    <w:abstractNumId w:val="20"/>
   </w:num>
   <w:num w:numId="34" w16cid:durableId="1594315925">
     <w:abstractNumId w:val="4"/>
@@ -24814,25 +25087,28 @@
     <w:abstractNumId w:val="5"/>
   </w:num>
   <w:num w:numId="36" w16cid:durableId="332340124">
-    <w:abstractNumId w:val="20"/>
+    <w:abstractNumId w:val="21"/>
   </w:num>
   <w:num w:numId="37" w16cid:durableId="269440125">
-    <w:abstractNumId w:val="23"/>
+    <w:abstractNumId w:val="24"/>
   </w:num>
   <w:num w:numId="38" w16cid:durableId="1169439609">
-    <w:abstractNumId w:val="22"/>
+    <w:abstractNumId w:val="23"/>
   </w:num>
   <w:num w:numId="39" w16cid:durableId="1280264204">
     <w:abstractNumId w:val="14"/>
   </w:num>
   <w:num w:numId="40" w16cid:durableId="1612736537">
-    <w:abstractNumId w:val="16"/>
+    <w:abstractNumId w:val="17"/>
   </w:num>
   <w:num w:numId="41" w16cid:durableId="734275514">
-    <w:abstractNumId w:val="18"/>
+    <w:abstractNumId w:val="19"/>
   </w:num>
   <w:num w:numId="42" w16cid:durableId="1455560893">
     <w:abstractNumId w:val="12"/>
+  </w:num>
+  <w:num w:numId="43" w16cid:durableId="866674716">
+    <w:abstractNumId w:val="16"/>
   </w:num>
 </w:numbering>
 </file>
@@ -24924,6 +25200,7 @@
     <w:lsdException w:name="Medium Shading 1 Accent 1"/>
     <w:lsdException w:name="Medium Shading 2 Accent 1"/>
     <w:lsdException w:name="Medium List 1 Accent 1"/>
+    <w:lsdException w:name="List Paragraph" w:uiPriority="34" w:qFormat="1"/>
     <w:lsdException w:name="Medium List 2 Accent 1"/>
     <w:lsdException w:name="Medium Grid 1 Accent 1"/>
     <w:lsdException w:name="Medium Grid 2 Accent 1"/>
@@ -26202,6 +26479,8 @@
   <w:style w:type="paragraph" w:styleId="ListParagraph">
     <w:name w:val="List Paragraph"/>
     <w:basedOn w:val="Normal"/>
+    <w:uiPriority w:val="34"/>
+    <w:qFormat/>
     <w:rsid w:val="00A129A2"/>
     <w:pPr>
       <w:ind w:left="720"/>

</xml_diff>